<commit_message>
Update task 7 + 3NF
</commit_message>
<xml_diff>
--- a/Maryna_Hlazunova/docs/DWH_Maryna_Hlazunova_v2.docx
+++ b/Maryna_Hlazunova/docs/DWH_Maryna_Hlazunova_v2.docx
@@ -28,11 +28,21 @@
             <w:pPr>
               <w:pStyle w:val="CompanyName"/>
             </w:pPr>
-            <w:fldSimple w:instr=" DOCPROPERTY  Company  \* MERGEFORMAT ">
-              <w:r>
-                <w:t>EPAM Systems, RD Dep.</w:t>
-              </w:r>
-            </w:fldSimple>
+            <w:r>
+              <w:fldChar w:fldCharType="begin"/>
+            </w:r>
+            <w:r>
+              <w:instrText xml:space="preserve"> DOCPROPERTY  Company  \* MERGEFORMAT </w:instrText>
+            </w:r>
+            <w:r>
+              <w:fldChar w:fldCharType="separate"/>
+            </w:r>
+            <w:r>
+              <w:t>EPAM Systems, RD Dep.</w:t>
+            </w:r>
+            <w:r>
+              <w:fldChar w:fldCharType="end"/>
+            </w:r>
           </w:p>
         </w:tc>
       </w:tr>
@@ -205,6 +215,8 @@
         <w:t>Contents</w:t>
       </w:r>
     </w:p>
+    <w:bookmarkStart w:id="4" w:name="_GoBack"/>
+    <w:bookmarkEnd w:id="4"/>
     <w:p>
       <w:pPr>
         <w:pStyle w:val="13"/>
@@ -232,7 +244,7 @@
       <w:r>
         <w:fldChar w:fldCharType="separate"/>
       </w:r>
-      <w:hyperlink w:anchor="_Toc498179128" w:history="1">
+      <w:hyperlink w:anchor="_Toc498255146" w:history="1">
         <w:r>
           <w:rPr>
             <w:rStyle w:val="af6"/>
@@ -279,7 +291,7 @@
             <w:noProof/>
             <w:webHidden/>
           </w:rPr>
-          <w:instrText xml:space="preserve"> PAGEREF _Toc498179128 \h </w:instrText>
+          <w:instrText xml:space="preserve"> PAGEREF _Toc498255146 \h </w:instrText>
         </w:r>
         <w:r>
           <w:rPr>
@@ -326,7 +338,7 @@
           <w:lang w:val="ru-RU" w:eastAsia="ru-RU"/>
         </w:rPr>
       </w:pPr>
-      <w:hyperlink w:anchor="_Toc498179129" w:history="1">
+      <w:hyperlink w:anchor="_Toc498255147" w:history="1">
         <w:r>
           <w:rPr>
             <w:rStyle w:val="af6"/>
@@ -371,7 +383,7 @@
             <w:noProof/>
             <w:webHidden/>
           </w:rPr>
-          <w:instrText xml:space="preserve"> PAGEREF _Toc498179129 \h </w:instrText>
+          <w:instrText xml:space="preserve"> PAGEREF _Toc498255147 \h </w:instrText>
         </w:r>
         <w:r>
           <w:rPr>
@@ -418,7 +430,7 @@
           <w:lang w:val="ru-RU" w:eastAsia="ru-RU"/>
         </w:rPr>
       </w:pPr>
-      <w:hyperlink w:anchor="_Toc498179130" w:history="1">
+      <w:hyperlink w:anchor="_Toc498255148" w:history="1">
         <w:r>
           <w:rPr>
             <w:rStyle w:val="af6"/>
@@ -463,7 +475,7 @@
             <w:noProof/>
             <w:webHidden/>
           </w:rPr>
-          <w:instrText xml:space="preserve"> PAGEREF _Toc498179130 \h </w:instrText>
+          <w:instrText xml:space="preserve"> PAGEREF _Toc498255148 \h </w:instrText>
         </w:r>
         <w:r>
           <w:rPr>
@@ -510,7 +522,7 @@
           <w:lang w:val="ru-RU" w:eastAsia="ru-RU"/>
         </w:rPr>
       </w:pPr>
-      <w:hyperlink w:anchor="_Toc498179131" w:history="1">
+      <w:hyperlink w:anchor="_Toc498255149" w:history="1">
         <w:r>
           <w:rPr>
             <w:rStyle w:val="af6"/>
@@ -555,7 +567,7 @@
             <w:noProof/>
             <w:webHidden/>
           </w:rPr>
-          <w:instrText xml:space="preserve"> PAGEREF _Toc498179131 \h </w:instrText>
+          <w:instrText xml:space="preserve"> PAGEREF _Toc498255149 \h </w:instrText>
         </w:r>
         <w:r>
           <w:rPr>
@@ -604,7 +616,7 @@
           <w:lang w:val="ru-RU" w:eastAsia="ru-RU"/>
         </w:rPr>
       </w:pPr>
-      <w:hyperlink w:anchor="_Toc498179132" w:history="1">
+      <w:hyperlink w:anchor="_Toc498255150" w:history="1">
         <w:r>
           <w:rPr>
             <w:rStyle w:val="af6"/>
@@ -651,7 +663,7 @@
             <w:noProof/>
             <w:webHidden/>
           </w:rPr>
-          <w:instrText xml:space="preserve"> PAGEREF _Toc498179132 \h </w:instrText>
+          <w:instrText xml:space="preserve"> PAGEREF _Toc498255150 \h </w:instrText>
         </w:r>
         <w:r>
           <w:rPr>
@@ -698,7 +710,7 @@
           <w:lang w:val="ru-RU" w:eastAsia="ru-RU"/>
         </w:rPr>
       </w:pPr>
-      <w:hyperlink w:anchor="_Toc498179133" w:history="1">
+      <w:hyperlink w:anchor="_Toc498255151" w:history="1">
         <w:r>
           <w:rPr>
             <w:rStyle w:val="af6"/>
@@ -744,7 +756,7 @@
             <w:noProof/>
             <w:webHidden/>
           </w:rPr>
-          <w:instrText xml:space="preserve"> PAGEREF _Toc498179133 \h </w:instrText>
+          <w:instrText xml:space="preserve"> PAGEREF _Toc498255151 \h </w:instrText>
         </w:r>
         <w:r>
           <w:rPr>
@@ -791,7 +803,7 @@
           <w:lang w:val="ru-RU" w:eastAsia="ru-RU"/>
         </w:rPr>
       </w:pPr>
-      <w:hyperlink w:anchor="_Toc498179134" w:history="1">
+      <w:hyperlink w:anchor="_Toc498255152" w:history="1">
         <w:r>
           <w:rPr>
             <w:rStyle w:val="af6"/>
@@ -838,7 +850,7 @@
             <w:noProof/>
             <w:webHidden/>
           </w:rPr>
-          <w:instrText xml:space="preserve"> PAGEREF _Toc498179134 \h </w:instrText>
+          <w:instrText xml:space="preserve"> PAGEREF _Toc498255152 \h </w:instrText>
         </w:r>
         <w:r>
           <w:rPr>
@@ -885,7 +897,7 @@
           <w:lang w:val="ru-RU" w:eastAsia="ru-RU"/>
         </w:rPr>
       </w:pPr>
-      <w:hyperlink w:anchor="_Toc498179135" w:history="1">
+      <w:hyperlink w:anchor="_Toc498255153" w:history="1">
         <w:r>
           <w:rPr>
             <w:rStyle w:val="af6"/>
@@ -932,7 +944,7 @@
             <w:noProof/>
             <w:webHidden/>
           </w:rPr>
-          <w:instrText xml:space="preserve"> PAGEREF _Toc498179135 \h </w:instrText>
+          <w:instrText xml:space="preserve"> PAGEREF _Toc498255153 \h </w:instrText>
         </w:r>
         <w:r>
           <w:rPr>
@@ -979,7 +991,7 @@
           <w:lang w:val="ru-RU" w:eastAsia="ru-RU"/>
         </w:rPr>
       </w:pPr>
-      <w:hyperlink w:anchor="_Toc498179136" w:history="1">
+      <w:hyperlink w:anchor="_Toc498255154" w:history="1">
         <w:r>
           <w:rPr>
             <w:rStyle w:val="af6"/>
@@ -1026,7 +1038,7 @@
             <w:noProof/>
             <w:webHidden/>
           </w:rPr>
-          <w:instrText xml:space="preserve"> PAGEREF _Toc498179136 \h </w:instrText>
+          <w:instrText xml:space="preserve"> PAGEREF _Toc498255154 \h </w:instrText>
         </w:r>
         <w:r>
           <w:rPr>
@@ -1073,7 +1085,7 @@
           <w:lang w:val="ru-RU" w:eastAsia="ru-RU"/>
         </w:rPr>
       </w:pPr>
-      <w:hyperlink w:anchor="_Toc498179137" w:history="1">
+      <w:hyperlink w:anchor="_Toc498255155" w:history="1">
         <w:r>
           <w:rPr>
             <w:rStyle w:val="af6"/>
@@ -1120,7 +1132,7 @@
             <w:noProof/>
             <w:webHidden/>
           </w:rPr>
-          <w:instrText xml:space="preserve"> PAGEREF _Toc498179137 \h </w:instrText>
+          <w:instrText xml:space="preserve"> PAGEREF _Toc498255155 \h </w:instrText>
         </w:r>
         <w:r>
           <w:rPr>
@@ -1167,7 +1179,7 @@
           <w:lang w:val="ru-RU" w:eastAsia="ru-RU"/>
         </w:rPr>
       </w:pPr>
-      <w:hyperlink w:anchor="_Toc498179138" w:history="1">
+      <w:hyperlink w:anchor="_Toc498255156" w:history="1">
         <w:r>
           <w:rPr>
             <w:rStyle w:val="af6"/>
@@ -1193,43 +1205,13 @@
             <w:noProof/>
             <w:lang w:val="ru-RU"/>
           </w:rPr>
-          <w:t xml:space="preserve">Схема </w:t>
+          <w:t xml:space="preserve">Слой доступа к данным - схема “Звезда” </w:t>
         </w:r>
         <w:r>
           <w:rPr>
             <w:rStyle w:val="af6"/>
             <w:noProof/>
           </w:rPr>
-          <w:t>“</w:t>
-        </w:r>
-        <w:r>
-          <w:rPr>
-            <w:rStyle w:val="af6"/>
-            <w:noProof/>
-            <w:lang w:val="ru-RU"/>
-          </w:rPr>
-          <w:t>Звезда</w:t>
-        </w:r>
-        <w:r>
-          <w:rPr>
-            <w:rStyle w:val="af6"/>
-            <w:noProof/>
-          </w:rPr>
-          <w:t>”</w:t>
-        </w:r>
-        <w:r>
-          <w:rPr>
-            <w:rStyle w:val="af6"/>
-            <w:noProof/>
-            <w:lang w:val="ru-RU"/>
-          </w:rPr>
-          <w:t xml:space="preserve"> </w:t>
-        </w:r>
-        <w:r>
-          <w:rPr>
-            <w:rStyle w:val="af6"/>
-            <w:noProof/>
-          </w:rPr>
           <w:t>DWH</w:t>
         </w:r>
         <w:r>
@@ -1251,7 +1233,7 @@
             <w:noProof/>
             <w:webHidden/>
           </w:rPr>
-          <w:instrText xml:space="preserve"> PAGEREF _Toc498179138 \h </w:instrText>
+          <w:instrText xml:space="preserve"> PAGEREF _Toc498255156 \h </w:instrText>
         </w:r>
         <w:r>
           <w:rPr>
@@ -1300,7 +1282,7 @@
           <w:lang w:val="ru-RU" w:eastAsia="ru-RU"/>
         </w:rPr>
       </w:pPr>
-      <w:hyperlink w:anchor="_Toc498179139" w:history="1">
+      <w:hyperlink w:anchor="_Toc498255157" w:history="1">
         <w:r>
           <w:rPr>
             <w:rStyle w:val="af6"/>
@@ -1347,7 +1329,7 @@
             <w:noProof/>
             <w:webHidden/>
           </w:rPr>
-          <w:instrText xml:space="preserve"> PAGEREF _Toc498179139 \h </w:instrText>
+          <w:instrText xml:space="preserve"> PAGEREF _Toc498255157 \h </w:instrText>
         </w:r>
         <w:r>
           <w:rPr>
@@ -1396,7 +1378,7 @@
           <w:lang w:val="ru-RU" w:eastAsia="ru-RU"/>
         </w:rPr>
       </w:pPr>
-      <w:hyperlink w:anchor="_Toc498179140" w:history="1">
+      <w:hyperlink w:anchor="_Toc498255158" w:history="1">
         <w:r>
           <w:rPr>
             <w:rStyle w:val="af6"/>
@@ -1443,7 +1425,7 @@
             <w:noProof/>
             <w:webHidden/>
           </w:rPr>
-          <w:instrText xml:space="preserve"> PAGEREF _Toc498179140 \h </w:instrText>
+          <w:instrText xml:space="preserve"> PAGEREF _Toc498255158 \h </w:instrText>
         </w:r>
         <w:r>
           <w:rPr>
@@ -1492,7 +1474,7 @@
           <w:lang w:val="ru-RU" w:eastAsia="ru-RU"/>
         </w:rPr>
       </w:pPr>
-      <w:hyperlink w:anchor="_Toc498179141" w:history="1">
+      <w:hyperlink w:anchor="_Toc498255159" w:history="1">
         <w:r>
           <w:rPr>
             <w:rStyle w:val="af6"/>
@@ -1539,7 +1521,7 @@
             <w:noProof/>
             <w:webHidden/>
           </w:rPr>
-          <w:instrText xml:space="preserve"> PAGEREF _Toc498179141 \h </w:instrText>
+          <w:instrText xml:space="preserve"> PAGEREF _Toc498255159 \h </w:instrText>
         </w:r>
         <w:r>
           <w:rPr>
@@ -1588,7 +1570,7 @@
           <w:lang w:val="ru-RU" w:eastAsia="ru-RU"/>
         </w:rPr>
       </w:pPr>
-      <w:hyperlink w:anchor="_Toc498179142" w:history="1">
+      <w:hyperlink w:anchor="_Toc498255160" w:history="1">
         <w:r>
           <w:rPr>
             <w:rStyle w:val="af6"/>
@@ -1635,7 +1617,7 @@
             <w:noProof/>
             <w:webHidden/>
           </w:rPr>
-          <w:instrText xml:space="preserve"> PAGEREF _Toc498179142 \h </w:instrText>
+          <w:instrText xml:space="preserve"> PAGEREF _Toc498255160 \h </w:instrText>
         </w:r>
         <w:r>
           <w:rPr>
@@ -1684,7 +1666,7 @@
           <w:lang w:val="ru-RU" w:eastAsia="ru-RU"/>
         </w:rPr>
       </w:pPr>
-      <w:hyperlink w:anchor="_Toc498179143" w:history="1">
+      <w:hyperlink w:anchor="_Toc498255161" w:history="1">
         <w:r>
           <w:rPr>
             <w:rStyle w:val="af6"/>
@@ -1731,7 +1713,7 @@
             <w:noProof/>
             <w:webHidden/>
           </w:rPr>
-          <w:instrText xml:space="preserve"> PAGEREF _Toc498179143 \h </w:instrText>
+          <w:instrText xml:space="preserve"> PAGEREF _Toc498255161 \h </w:instrText>
         </w:r>
         <w:r>
           <w:rPr>
@@ -1778,7 +1760,7 @@
       <w:r>
         <w:br w:type="page"/>
       </w:r>
-      <w:bookmarkStart w:id="4" w:name="_Toc498179128"/>
+      <w:bookmarkStart w:id="5" w:name="_Toc498255146"/>
       <w:bookmarkEnd w:id="0"/>
       <w:bookmarkEnd w:id="1"/>
       <w:bookmarkEnd w:id="2"/>
@@ -1787,17 +1769,17 @@
         <w:lastRenderedPageBreak/>
         <w:t>Business Description</w:t>
       </w:r>
-      <w:bookmarkEnd w:id="4"/>
+      <w:bookmarkEnd w:id="5"/>
     </w:p>
     <w:p>
       <w:pPr>
         <w:pStyle w:val="21"/>
       </w:pPr>
-      <w:bookmarkStart w:id="5" w:name="_Toc498179129"/>
+      <w:bookmarkStart w:id="6" w:name="_Toc498255147"/>
       <w:r>
         <w:t>Business background</w:t>
       </w:r>
-      <w:bookmarkEnd w:id="5"/>
+      <w:bookmarkEnd w:id="6"/>
     </w:p>
     <w:p>
       <w:pPr>
@@ -1881,7 +1863,7 @@
       <w:pPr>
         <w:pStyle w:val="21"/>
       </w:pPr>
-      <w:bookmarkStart w:id="6" w:name="_Toc498179130"/>
+      <w:bookmarkStart w:id="7" w:name="_Toc498255148"/>
       <w:r>
         <w:t>P</w:t>
       </w:r>
@@ -1915,7 +1897,7 @@
       <w:r>
         <w:t>t</w:t>
       </w:r>
-      <w:bookmarkEnd w:id="6"/>
+      <w:bookmarkEnd w:id="7"/>
     </w:p>
     <w:p>
       <w:pPr>
@@ -2019,11 +2001,11 @@
       <w:pPr>
         <w:pStyle w:val="21"/>
       </w:pPr>
-      <w:bookmarkStart w:id="7" w:name="_Toc498179131"/>
+      <w:bookmarkStart w:id="8" w:name="_Toc498255149"/>
       <w:r>
         <w:t>Benefits from implementing a Data Warehouse</w:t>
       </w:r>
-      <w:bookmarkEnd w:id="7"/>
+      <w:bookmarkEnd w:id="8"/>
     </w:p>
     <w:p>
       <w:pPr>
@@ -2243,13 +2225,13 @@
         <w:keepNext w:val="0"/>
         <w:pageBreakBefore/>
       </w:pPr>
-      <w:bookmarkStart w:id="8" w:name="_Toc498179132"/>
+      <w:bookmarkStart w:id="9" w:name="_Toc498255150"/>
       <w:r>
         <w:lastRenderedPageBreak/>
         <w:t>Dimensions of a Business</w:t>
       </w:r>
-      <w:bookmarkStart w:id="9" w:name="_Hlk314571188"/>
-      <w:bookmarkEnd w:id="8"/>
+      <w:bookmarkStart w:id="10" w:name="_Hlk314571188"/>
+      <w:bookmarkEnd w:id="9"/>
     </w:p>
     <w:p>
       <w:pPr>
@@ -2264,8 +2246,8 @@
       <w:pPr>
         <w:pStyle w:val="21"/>
       </w:pPr>
-      <w:bookmarkStart w:id="10" w:name="_Toc498176916"/>
-      <w:bookmarkStart w:id="11" w:name="_Toc498179133"/>
+      <w:bookmarkStart w:id="11" w:name="_Toc498176916"/>
+      <w:bookmarkStart w:id="12" w:name="_Toc498255151"/>
       <w:r>
         <w:rPr>
           <w:lang w:val="ru-RU"/>
@@ -2278,8 +2260,8 @@
         </w:rPr>
         <w:t>изнес-процесс.</w:t>
       </w:r>
-      <w:bookmarkEnd w:id="10"/>
       <w:bookmarkEnd w:id="11"/>
+      <w:bookmarkEnd w:id="12"/>
     </w:p>
     <w:p>
       <w:pPr>
@@ -2347,8 +2329,8 @@
           <w:lang w:val="ru-RU"/>
         </w:rPr>
       </w:pPr>
-      <w:bookmarkStart w:id="12" w:name="_Toc498176917"/>
-      <w:bookmarkStart w:id="13" w:name="_Toc498179134"/>
+      <w:bookmarkStart w:id="13" w:name="_Toc498176917"/>
+      <w:bookmarkStart w:id="14" w:name="_Toc498255152"/>
       <w:r>
         <w:rPr>
           <w:lang w:val="ru-RU"/>
@@ -2361,8 +2343,8 @@
         </w:rPr>
         <w:t>ерно.</w:t>
       </w:r>
-      <w:bookmarkEnd w:id="12"/>
       <w:bookmarkEnd w:id="13"/>
+      <w:bookmarkEnd w:id="14"/>
     </w:p>
     <w:p>
       <w:pPr>
@@ -2407,8 +2389,8 @@
           <w:lang w:val="ru-RU"/>
         </w:rPr>
       </w:pPr>
-      <w:bookmarkStart w:id="14" w:name="_Toc498176918"/>
-      <w:bookmarkStart w:id="15" w:name="_Toc498179135"/>
+      <w:bookmarkStart w:id="15" w:name="_Toc498176918"/>
+      <w:bookmarkStart w:id="16" w:name="_Toc498255153"/>
       <w:r>
         <w:rPr>
           <w:lang w:val="ru-RU"/>
@@ -2427,8 +2409,8 @@
         </w:rPr>
         <w:t>.</w:t>
       </w:r>
-      <w:bookmarkEnd w:id="14"/>
       <w:bookmarkEnd w:id="15"/>
+      <w:bookmarkEnd w:id="16"/>
     </w:p>
     <w:p>
       <w:pPr>
@@ -2885,7 +2867,6 @@
         <w:rPr>
           <w:sz w:val="24"/>
           <w:szCs w:val="24"/>
-          <w:lang w:val="ru-RU"/>
         </w:rPr>
       </w:pPr>
       <w:r>
@@ -2894,60 +2875,37 @@
           <w:szCs w:val="24"/>
         </w:rPr>
         <w:tab/>
-      </w:r>
-      <w:r>
-        <w:rPr>
-          <w:sz w:val="24"/>
-          <w:szCs w:val="24"/>
-          <w:lang w:val="ru-RU"/>
-        </w:rPr>
-        <w:t>"</w:t>
-      </w:r>
-      <w:r>
-        <w:rPr>
-          <w:sz w:val="24"/>
-          <w:szCs w:val="24"/>
-        </w:rPr>
-        <w:t>YEAR</w:t>
-      </w:r>
-      <w:r>
-        <w:rPr>
-          <w:sz w:val="24"/>
-          <w:szCs w:val="24"/>
-          <w:lang w:val="ru-RU"/>
-        </w:rPr>
-        <w:t xml:space="preserve">" </w:t>
-      </w:r>
-      <w:r>
-        <w:rPr>
-          <w:sz w:val="24"/>
-          <w:szCs w:val="24"/>
-        </w:rPr>
-        <w:t>NUMBER</w:t>
-      </w:r>
-      <w:r>
-        <w:rPr>
-          <w:sz w:val="24"/>
-          <w:szCs w:val="24"/>
-          <w:lang w:val="ru-RU"/>
-        </w:rPr>
-        <w:t>(4)</w:t>
-      </w:r>
-      <w:r>
-        <w:rPr>
-          <w:sz w:val="24"/>
-          <w:szCs w:val="24"/>
-          <w:lang w:val="ru-RU"/>
-        </w:rPr>
-        <w:t>);</w:t>
-      </w:r>
-    </w:p>
-    <w:p>
-      <w:pPr>
-        <w:rPr>
-          <w:sz w:val="24"/>
-          <w:szCs w:val="24"/>
-          <w:lang w:val="ru-RU"/>
+        <w:t xml:space="preserve">"YEAR" </w:t>
+      </w:r>
+      <w:proofErr w:type="gramStart"/>
+      <w:r>
+        <w:rPr>
+          <w:sz w:val="24"/>
+          <w:szCs w:val="24"/>
+        </w:rPr>
+        <w:t>NUMBER(</w:t>
+      </w:r>
+      <w:proofErr w:type="gramEnd"/>
+      <w:r>
+        <w:rPr>
+          <w:sz w:val="24"/>
+          <w:szCs w:val="24"/>
+        </w:rPr>
+        <w:t>4))</w:t>
+      </w:r>
+      <w:r>
+        <w:rPr>
+          <w:sz w:val="24"/>
+          <w:szCs w:val="24"/>
+        </w:rPr>
+        <w:t>;</w:t>
+      </w:r>
+    </w:p>
+    <w:p>
+      <w:pPr>
+        <w:rPr>
+          <w:sz w:val="24"/>
+          <w:szCs w:val="24"/>
         </w:rPr>
       </w:pPr>
     </w:p>
@@ -3239,7 +3197,7 @@
           <w:sz w:val="24"/>
           <w:szCs w:val="24"/>
         </w:rPr>
-        <w:t>6,2),</w:t>
+        <w:t>7),</w:t>
       </w:r>
     </w:p>
     <w:p>
@@ -3415,7 +3373,7 @@
           <w:szCs w:val="24"/>
         </w:rPr>
         <w:tab/>
-        <w:t xml:space="preserve">"CITY" </w:t>
+        <w:t xml:space="preserve">"PERSONAL_DISCOUNT" </w:t>
       </w:r>
       <w:proofErr w:type="gramStart"/>
       <w:r>
@@ -3423,7 +3381,7 @@
           <w:sz w:val="24"/>
           <w:szCs w:val="24"/>
         </w:rPr>
-        <w:t>VARCHAR2(</w:t>
+        <w:t>NUMBER(</w:t>
       </w:r>
       <w:proofErr w:type="gramEnd"/>
       <w:r>
@@ -3431,15 +3389,14 @@
           <w:sz w:val="24"/>
           <w:szCs w:val="24"/>
         </w:rPr>
-        <w:t>50),</w:t>
-      </w:r>
-    </w:p>
-    <w:p>
-      <w:pPr>
-        <w:rPr>
-          <w:sz w:val="24"/>
-          <w:szCs w:val="24"/>
-          <w:lang w:val="ru-RU"/>
+        <w:t>2),</w:t>
+      </w:r>
+    </w:p>
+    <w:p>
+      <w:pPr>
+        <w:rPr>
+          <w:sz w:val="24"/>
+          <w:szCs w:val="24"/>
         </w:rPr>
       </w:pPr>
       <w:r>
@@ -3449,32 +3406,76 @@
         </w:rPr>
         <w:lastRenderedPageBreak/>
         <w:tab/>
+        <w:t xml:space="preserve">"CITY" </w:t>
       </w:r>
       <w:proofErr w:type="gramStart"/>
       <w:r>
         <w:rPr>
           <w:sz w:val="24"/>
           <w:szCs w:val="24"/>
-          <w:lang w:val="ru-RU"/>
-        </w:rPr>
-        <w:t>"REGION" VARCHAR2(50)</w:t>
-      </w:r>
-      <w:r>
-        <w:rPr>
-          <w:sz w:val="24"/>
-          <w:szCs w:val="24"/>
-          <w:lang w:val="ru-RU"/>
-        </w:rPr>
-        <w:t>);</w:t>
+        </w:rPr>
+        <w:t>VARCHAR2(</w:t>
       </w:r>
       <w:proofErr w:type="gramEnd"/>
-    </w:p>
-    <w:p>
-      <w:pPr>
-        <w:rPr>
-          <w:sz w:val="24"/>
-          <w:szCs w:val="24"/>
-          <w:lang w:val="ru-RU"/>
+      <w:r>
+        <w:rPr>
+          <w:sz w:val="24"/>
+          <w:szCs w:val="24"/>
+        </w:rPr>
+        <w:t>50),</w:t>
+      </w:r>
+    </w:p>
+    <w:p>
+      <w:pPr>
+        <w:rPr>
+          <w:sz w:val="24"/>
+          <w:szCs w:val="24"/>
+        </w:rPr>
+      </w:pPr>
+      <w:r>
+        <w:rPr>
+          <w:sz w:val="24"/>
+          <w:szCs w:val="24"/>
+        </w:rPr>
+        <w:tab/>
+        <w:t xml:space="preserve">"REGION" </w:t>
+      </w:r>
+      <w:proofErr w:type="gramStart"/>
+      <w:r>
+        <w:rPr>
+          <w:sz w:val="24"/>
+          <w:szCs w:val="24"/>
+        </w:rPr>
+        <w:t>V</w:t>
+      </w:r>
+      <w:r>
+        <w:rPr>
+          <w:sz w:val="24"/>
+          <w:szCs w:val="24"/>
+        </w:rPr>
+        <w:t>ARCHAR2(</w:t>
+      </w:r>
+      <w:proofErr w:type="gramEnd"/>
+      <w:r>
+        <w:rPr>
+          <w:sz w:val="24"/>
+          <w:szCs w:val="24"/>
+        </w:rPr>
+        <w:t>50))</w:t>
+      </w:r>
+      <w:r>
+        <w:rPr>
+          <w:sz w:val="24"/>
+          <w:szCs w:val="24"/>
+        </w:rPr>
+        <w:t>;</w:t>
+      </w:r>
+    </w:p>
+    <w:p>
+      <w:pPr>
+        <w:rPr>
+          <w:sz w:val="24"/>
+          <w:szCs w:val="24"/>
         </w:rPr>
       </w:pPr>
     </w:p>
@@ -3720,7 +3721,6 @@
         <w:rPr>
           <w:sz w:val="24"/>
           <w:szCs w:val="24"/>
-          <w:lang w:val="ru-RU"/>
         </w:rPr>
       </w:pPr>
       <w:r>
@@ -3730,76 +3730,42 @@
         </w:rPr>
         <w:tab/>
       </w:r>
+      <w:r>
+        <w:rPr>
+          <w:sz w:val="24"/>
+          <w:szCs w:val="24"/>
+        </w:rPr>
+        <w:t xml:space="preserve">"PRODUCT_CATEGORY" </w:t>
+      </w:r>
       <w:proofErr w:type="gramStart"/>
       <w:r>
         <w:rPr>
           <w:sz w:val="24"/>
           <w:szCs w:val="24"/>
-          <w:lang w:val="ru-RU"/>
-        </w:rPr>
-        <w:t>"</w:t>
-      </w:r>
-      <w:r>
-        <w:rPr>
-          <w:sz w:val="24"/>
-          <w:szCs w:val="24"/>
-        </w:rPr>
-        <w:t>PRODUCT</w:t>
-      </w:r>
-      <w:r>
-        <w:rPr>
-          <w:sz w:val="24"/>
-          <w:szCs w:val="24"/>
-          <w:lang w:val="ru-RU"/>
-        </w:rPr>
-        <w:t>_</w:t>
-      </w:r>
-      <w:r>
-        <w:rPr>
-          <w:sz w:val="24"/>
-          <w:szCs w:val="24"/>
-        </w:rPr>
-        <w:t>CATEGORY</w:t>
-      </w:r>
-      <w:r>
-        <w:rPr>
-          <w:sz w:val="24"/>
-          <w:szCs w:val="24"/>
-          <w:lang w:val="ru-RU"/>
-        </w:rPr>
-        <w:t xml:space="preserve">" </w:t>
-      </w:r>
-      <w:r>
-        <w:rPr>
-          <w:sz w:val="24"/>
-          <w:szCs w:val="24"/>
-        </w:rPr>
-        <w:t>VARCHAR</w:t>
-      </w:r>
-      <w:r>
-        <w:rPr>
-          <w:sz w:val="24"/>
-          <w:szCs w:val="24"/>
-          <w:lang w:val="ru-RU"/>
-        </w:rPr>
-        <w:t>2(50)</w:t>
-      </w:r>
-      <w:r>
-        <w:rPr>
-          <w:sz w:val="24"/>
-          <w:szCs w:val="24"/>
-          <w:lang w:val="ru-RU"/>
-        </w:rPr>
-        <w:t>);</w:t>
+        </w:rPr>
+        <w:t>VARCHAR2(</w:t>
       </w:r>
       <w:proofErr w:type="gramEnd"/>
-    </w:p>
-    <w:p>
-      <w:pPr>
-        <w:rPr>
-          <w:sz w:val="24"/>
-          <w:szCs w:val="24"/>
-          <w:lang w:val="ru-RU"/>
+      <w:r>
+        <w:rPr>
+          <w:sz w:val="24"/>
+          <w:szCs w:val="24"/>
+        </w:rPr>
+        <w:t>50))</w:t>
+      </w:r>
+      <w:r>
+        <w:rPr>
+          <w:sz w:val="24"/>
+          <w:szCs w:val="24"/>
+        </w:rPr>
+        <w:t>;</w:t>
+      </w:r>
+    </w:p>
+    <w:p>
+      <w:pPr>
+        <w:rPr>
+          <w:sz w:val="24"/>
+          <w:szCs w:val="24"/>
         </w:rPr>
       </w:pPr>
     </w:p>
@@ -3832,7 +3798,7 @@
           <w:sz w:val="24"/>
           <w:szCs w:val="24"/>
         </w:rPr>
-        <w:t>PayDeliveryDim</w:t>
+        <w:t>PayDeliveriesDim</w:t>
       </w:r>
       <w:proofErr w:type="spellEnd"/>
       <w:r>
@@ -3937,66 +3903,66 @@
           <w:szCs w:val="24"/>
           <w:lang w:val="ru-RU"/>
         </w:rPr>
+        <w:t xml:space="preserve">. </w:t>
+      </w:r>
+      <w:r>
+        <w:rPr>
+          <w:sz w:val="24"/>
+          <w:szCs w:val="24"/>
+          <w:lang w:val="ru-RU"/>
+        </w:rPr>
+        <w:t>Идет</w:t>
+      </w:r>
+      <w:r>
+        <w:rPr>
+          <w:sz w:val="24"/>
+          <w:szCs w:val="24"/>
+        </w:rPr>
+        <w:t xml:space="preserve"> </w:t>
+      </w:r>
+      <w:r>
+        <w:rPr>
+          <w:sz w:val="24"/>
+          <w:szCs w:val="24"/>
+          <w:lang w:val="ru-RU"/>
+        </w:rPr>
+        <w:t>как</w:t>
+      </w:r>
+      <w:r>
+        <w:rPr>
+          <w:sz w:val="24"/>
+          <w:szCs w:val="24"/>
+        </w:rPr>
+        <w:t xml:space="preserve"> </w:t>
+      </w:r>
+      <w:r>
+        <w:rPr>
+          <w:sz w:val="24"/>
+          <w:szCs w:val="24"/>
+        </w:rPr>
+        <w:t>Junk</w:t>
+      </w:r>
+      <w:r>
+        <w:rPr>
+          <w:sz w:val="24"/>
+          <w:szCs w:val="24"/>
+        </w:rPr>
+        <w:t xml:space="preserve"> </w:t>
+      </w:r>
+      <w:r>
+        <w:rPr>
+          <w:sz w:val="24"/>
+          <w:szCs w:val="24"/>
+        </w:rPr>
+        <w:t>dimension</w:t>
+      </w:r>
+      <w:r>
+        <w:rPr>
+          <w:sz w:val="24"/>
+          <w:szCs w:val="24"/>
+        </w:rPr>
         <w:t>.</w:t>
       </w:r>
-      <w:r>
-        <w:rPr>
-          <w:sz w:val="24"/>
-          <w:szCs w:val="24"/>
-          <w:lang w:val="ru-RU"/>
-        </w:rPr>
-        <w:t xml:space="preserve"> Идет</w:t>
-      </w:r>
-      <w:r>
-        <w:rPr>
-          <w:sz w:val="24"/>
-          <w:szCs w:val="24"/>
-        </w:rPr>
-        <w:t xml:space="preserve"> </w:t>
-      </w:r>
-      <w:r>
-        <w:rPr>
-          <w:sz w:val="24"/>
-          <w:szCs w:val="24"/>
-          <w:lang w:val="ru-RU"/>
-        </w:rPr>
-        <w:t>как</w:t>
-      </w:r>
-      <w:r>
-        <w:rPr>
-          <w:sz w:val="24"/>
-          <w:szCs w:val="24"/>
-        </w:rPr>
-        <w:t xml:space="preserve"> </w:t>
-      </w:r>
-      <w:r>
-        <w:rPr>
-          <w:sz w:val="24"/>
-          <w:szCs w:val="24"/>
-        </w:rPr>
-        <w:t>Junk</w:t>
-      </w:r>
-      <w:r>
-        <w:rPr>
-          <w:sz w:val="24"/>
-          <w:szCs w:val="24"/>
-        </w:rPr>
-        <w:t xml:space="preserve"> </w:t>
-      </w:r>
-      <w:r>
-        <w:rPr>
-          <w:sz w:val="24"/>
-          <w:szCs w:val="24"/>
-        </w:rPr>
-        <w:t>dimension</w:t>
-      </w:r>
-      <w:r>
-        <w:rPr>
-          <w:sz w:val="24"/>
-          <w:szCs w:val="24"/>
-        </w:rPr>
-        <w:t>.</w:t>
-      </w:r>
     </w:p>
     <w:p>
       <w:pPr>
@@ -4026,7 +3992,7 @@
           <w:sz w:val="24"/>
           <w:szCs w:val="24"/>
         </w:rPr>
-        <w:t>PayDeliveryDim</w:t>
+        <w:t>PayDeliveriesDim</w:t>
       </w:r>
       <w:proofErr w:type="spellEnd"/>
       <w:r>
@@ -4089,7 +4055,7 @@
           <w:szCs w:val="24"/>
         </w:rPr>
         <w:tab/>
-        <w:t xml:space="preserve">"DELIVERY_METOD" </w:t>
+        <w:t xml:space="preserve">"DELIVERY_NAME" </w:t>
       </w:r>
       <w:proofErr w:type="gramStart"/>
       <w:r>
@@ -4121,7 +4087,7 @@
           <w:szCs w:val="24"/>
         </w:rPr>
         <w:tab/>
-        <w:t xml:space="preserve">"PAYMENT_METHOD" </w:t>
+        <w:t xml:space="preserve">"PAYOPTION_NAME" </w:t>
       </w:r>
       <w:proofErr w:type="gramStart"/>
       <w:r>
@@ -4137,14 +4103,14 @@
           <w:sz w:val="24"/>
           <w:szCs w:val="24"/>
         </w:rPr>
-        <w:t>50)</w:t>
-      </w:r>
-      <w:r>
-        <w:rPr>
-          <w:sz w:val="24"/>
-          <w:szCs w:val="24"/>
-        </w:rPr>
-        <w:t>);</w:t>
+        <w:t>50))</w:t>
+      </w:r>
+      <w:r>
+        <w:rPr>
+          <w:sz w:val="24"/>
+          <w:szCs w:val="24"/>
+        </w:rPr>
+        <w:t>;</w:t>
       </w:r>
     </w:p>
     <w:p>
@@ -4305,7 +4271,7 @@
           <w:szCs w:val="24"/>
         </w:rPr>
         <w:tab/>
-        <w:t>"PP_CODE</w:t>
+        <w:t xml:space="preserve">"PP_CODE" </w:t>
       </w:r>
       <w:proofErr w:type="gramStart"/>
       <w:r>
@@ -4313,14 +4279,7 @@
           <w:sz w:val="24"/>
           <w:szCs w:val="24"/>
         </w:rPr>
-        <w:t xml:space="preserve">"  </w:t>
-      </w:r>
-      <w:r>
-        <w:rPr>
-          <w:sz w:val="24"/>
-          <w:szCs w:val="24"/>
-        </w:rPr>
-        <w:t>VARCHAR2</w:t>
+        <w:t>VARCHAR2(</w:t>
       </w:r>
       <w:proofErr w:type="gramEnd"/>
       <w:r>
@@ -4328,7 +4287,7 @@
           <w:sz w:val="24"/>
           <w:szCs w:val="24"/>
         </w:rPr>
-        <w:t>(3),</w:t>
+        <w:t>3),</w:t>
       </w:r>
     </w:p>
     <w:p>
@@ -4424,14 +4383,14 @@
           <w:sz w:val="24"/>
           <w:szCs w:val="24"/>
         </w:rPr>
-        <w:t>50)</w:t>
-      </w:r>
-      <w:r>
-        <w:rPr>
-          <w:sz w:val="24"/>
-          <w:szCs w:val="24"/>
-        </w:rPr>
-        <w:t>);</w:t>
+        <w:t>50))</w:t>
+      </w:r>
+      <w:r>
+        <w:rPr>
+          <w:sz w:val="24"/>
+          <w:szCs w:val="24"/>
+        </w:rPr>
+        <w:t>;</w:t>
       </w:r>
     </w:p>
     <w:p>
@@ -4472,7 +4431,7 @@
           <w:sz w:val="24"/>
           <w:szCs w:val="24"/>
         </w:rPr>
-        <w:t>BrendsDim</w:t>
+        <w:t>BrandsDim</w:t>
       </w:r>
       <w:proofErr w:type="spellEnd"/>
       <w:r>
@@ -4481,7 +4440,7 @@
           <w:szCs w:val="24"/>
           <w:lang w:val="ru-RU"/>
         </w:rPr>
-        <w:t xml:space="preserve"> – информация о брендах товаров и странах производителях. </w:t>
+        <w:t xml:space="preserve"> – информация о брендах товаров. </w:t>
       </w:r>
     </w:p>
     <w:p>
@@ -4513,7 +4472,7 @@
           <w:sz w:val="24"/>
           <w:szCs w:val="24"/>
         </w:rPr>
-        <w:t>BrendsDim</w:t>
+        <w:t>BrandsDim</w:t>
       </w:r>
       <w:proofErr w:type="spellEnd"/>
       <w:r>
@@ -4544,7 +4503,7 @@
           <w:szCs w:val="24"/>
         </w:rPr>
         <w:tab/>
-        <w:t xml:space="preserve">"BREND_ID" </w:t>
+        <w:t xml:space="preserve">"BRAND_ID" </w:t>
       </w:r>
       <w:proofErr w:type="gramStart"/>
       <w:r>
@@ -4576,7 +4535,7 @@
           <w:szCs w:val="24"/>
         </w:rPr>
         <w:tab/>
-        <w:t xml:space="preserve">"BREND_NAME" </w:t>
+        <w:t xml:space="preserve">"BRAND_NAME" </w:t>
       </w:r>
       <w:proofErr w:type="gramStart"/>
       <w:r>
@@ -4592,46 +4551,14 @@
           <w:sz w:val="24"/>
           <w:szCs w:val="24"/>
         </w:rPr>
-        <w:t>50),</w:t>
-      </w:r>
-    </w:p>
-    <w:p>
-      <w:pPr>
-        <w:rPr>
-          <w:sz w:val="24"/>
-          <w:szCs w:val="24"/>
-        </w:rPr>
-      </w:pPr>
-      <w:r>
-        <w:rPr>
-          <w:sz w:val="24"/>
-          <w:szCs w:val="24"/>
-        </w:rPr>
-        <w:tab/>
-        <w:t xml:space="preserve">"BREND_COUNTRY" </w:t>
-      </w:r>
-      <w:proofErr w:type="gramStart"/>
-      <w:r>
-        <w:rPr>
-          <w:sz w:val="24"/>
-          <w:szCs w:val="24"/>
-        </w:rPr>
-        <w:t>VARCHAR2(</w:t>
-      </w:r>
-      <w:proofErr w:type="gramEnd"/>
-      <w:r>
-        <w:rPr>
-          <w:sz w:val="24"/>
-          <w:szCs w:val="24"/>
-        </w:rPr>
-        <w:t>50)</w:t>
-      </w:r>
-      <w:r>
-        <w:rPr>
-          <w:sz w:val="24"/>
-          <w:szCs w:val="24"/>
-        </w:rPr>
-        <w:t>);</w:t>
+        <w:t>50))</w:t>
+      </w:r>
+      <w:r>
+        <w:rPr>
+          <w:sz w:val="24"/>
+          <w:szCs w:val="24"/>
+        </w:rPr>
+        <w:t>;</w:t>
       </w:r>
     </w:p>
     <w:p>
@@ -4649,8 +4576,8 @@
           <w:lang w:val="ru-RU"/>
         </w:rPr>
       </w:pPr>
-      <w:bookmarkStart w:id="16" w:name="_Toc498176919"/>
-      <w:bookmarkStart w:id="17" w:name="_Toc498179136"/>
+      <w:bookmarkStart w:id="17" w:name="_Toc498176919"/>
+      <w:bookmarkStart w:id="18" w:name="_Toc498255154"/>
       <w:r>
         <w:rPr>
           <w:lang w:val="ru-RU"/>
@@ -4669,8 +4596,8 @@
         </w:rPr>
         <w:t>.</w:t>
       </w:r>
-      <w:bookmarkEnd w:id="16"/>
       <w:bookmarkEnd w:id="17"/>
+      <w:bookmarkEnd w:id="18"/>
     </w:p>
     <w:p>
       <w:pPr>
@@ -4731,7 +4658,7 @@
           <w:sz w:val="24"/>
           <w:szCs w:val="24"/>
         </w:rPr>
-        <w:t>SalesFacts</w:t>
+        <w:t>SalesItemsFacts</w:t>
       </w:r>
       <w:proofErr w:type="spellEnd"/>
       <w:r>
@@ -4862,7 +4789,7 @@
           <w:szCs w:val="24"/>
         </w:rPr>
         <w:tab/>
-        <w:t xml:space="preserve">"DELIVERY_ID" </w:t>
+        <w:t xml:space="preserve">"PRODUCT_ID" </w:t>
       </w:r>
       <w:proofErr w:type="gramStart"/>
       <w:r>
@@ -4895,7 +4822,7 @@
           <w:szCs w:val="24"/>
         </w:rPr>
         <w:tab/>
-        <w:t xml:space="preserve">"PRODUCT_ID" </w:t>
+        <w:t xml:space="preserve">"PAYDELIVERY_ID" </w:t>
       </w:r>
       <w:proofErr w:type="gramStart"/>
       <w:r>
@@ -4911,7 +4838,7 @@
           <w:sz w:val="24"/>
           <w:szCs w:val="24"/>
         </w:rPr>
-        <w:t>8) NOT NULL,</w:t>
+        <w:t>2) NOT NULL,</w:t>
       </w:r>
     </w:p>
     <w:p>
@@ -4962,40 +4889,7 @@
         </w:rPr>
         <w:lastRenderedPageBreak/>
         <w:tab/>
-        <w:t xml:space="preserve">"PAYDELIVERY_ID" </w:t>
-      </w:r>
-      <w:proofErr w:type="gramStart"/>
-      <w:r>
-        <w:rPr>
-          <w:sz w:val="24"/>
-          <w:szCs w:val="24"/>
-        </w:rPr>
-        <w:t>NUMBER(</w:t>
-      </w:r>
-      <w:proofErr w:type="gramEnd"/>
-      <w:r>
-        <w:rPr>
-          <w:sz w:val="24"/>
-          <w:szCs w:val="24"/>
-        </w:rPr>
-        <w:t>2) NOT NULL,</w:t>
-      </w:r>
-    </w:p>
-    <w:p>
-      <w:pPr>
-        <w:ind w:firstLine="720"/>
-        <w:rPr>
-          <w:sz w:val="24"/>
-          <w:szCs w:val="24"/>
-        </w:rPr>
-      </w:pPr>
-      <w:r>
-        <w:rPr>
-          <w:sz w:val="24"/>
-          <w:szCs w:val="24"/>
-        </w:rPr>
-        <w:tab/>
-        <w:t xml:space="preserve">"BREND_ID" </w:t>
+        <w:t xml:space="preserve">"BRAND_ID" </w:t>
       </w:r>
       <w:proofErr w:type="gramStart"/>
       <w:r>
@@ -5061,13 +4955,7 @@
           <w:szCs w:val="24"/>
         </w:rPr>
         <w:tab/>
-      </w:r>
-      <w:r>
-        <w:rPr>
-          <w:sz w:val="24"/>
-          <w:szCs w:val="24"/>
-        </w:rPr>
-        <w:t xml:space="preserve">"SUMMA" </w:t>
+        <w:t xml:space="preserve">"ITEM_SUM" </w:t>
       </w:r>
       <w:proofErr w:type="gramStart"/>
       <w:r>
@@ -5083,14 +4971,73 @@
           <w:sz w:val="24"/>
           <w:szCs w:val="24"/>
         </w:rPr>
-        <w:t>35</w:t>
-      </w:r>
-      <w:r>
-        <w:rPr>
-          <w:sz w:val="24"/>
-          <w:szCs w:val="24"/>
-        </w:rPr>
-        <w:t>,2)</w:t>
+        <w:t>35,2),</w:t>
+      </w:r>
+    </w:p>
+    <w:p>
+      <w:pPr>
+        <w:ind w:firstLine="720"/>
+        <w:rPr>
+          <w:sz w:val="24"/>
+          <w:szCs w:val="24"/>
+        </w:rPr>
+      </w:pPr>
+      <w:r>
+        <w:rPr>
+          <w:sz w:val="24"/>
+          <w:szCs w:val="24"/>
+        </w:rPr>
+        <w:tab/>
+        <w:t xml:space="preserve">"DISCOUNT_SUM" </w:t>
+      </w:r>
+      <w:proofErr w:type="gramStart"/>
+      <w:r>
+        <w:rPr>
+          <w:sz w:val="24"/>
+          <w:szCs w:val="24"/>
+        </w:rPr>
+        <w:t>NUMBER(</w:t>
+      </w:r>
+      <w:proofErr w:type="gramEnd"/>
+      <w:r>
+        <w:rPr>
+          <w:sz w:val="24"/>
+          <w:szCs w:val="24"/>
+        </w:rPr>
+        <w:t>35,2),</w:t>
+      </w:r>
+    </w:p>
+    <w:p>
+      <w:pPr>
+        <w:ind w:firstLine="720"/>
+        <w:rPr>
+          <w:sz w:val="24"/>
+          <w:szCs w:val="24"/>
+        </w:rPr>
+      </w:pPr>
+      <w:r>
+        <w:rPr>
+          <w:sz w:val="24"/>
+          <w:szCs w:val="24"/>
+        </w:rPr>
+        <w:tab/>
+        <w:t xml:space="preserve">"TOTAL_SUM" </w:t>
+      </w:r>
+      <w:proofErr w:type="gramStart"/>
+      <w:r>
+        <w:rPr>
+          <w:sz w:val="24"/>
+          <w:szCs w:val="24"/>
+        </w:rPr>
+        <w:t>NUMBER(</w:t>
+      </w:r>
+      <w:proofErr w:type="gramEnd"/>
+      <w:r>
+        <w:rPr>
+          <w:sz w:val="24"/>
+          <w:szCs w:val="24"/>
+        </w:rPr>
+        <w:t>35,2)</w:t>
       </w:r>
       <w:r>
         <w:rPr>
@@ -5120,22 +5067,22 @@
           <w:lang w:val="ru-RU"/>
         </w:rPr>
       </w:pPr>
-      <w:bookmarkStart w:id="18" w:name="_Toc498176921"/>
-      <w:bookmarkStart w:id="19" w:name="_Toc498179137"/>
+      <w:bookmarkStart w:id="19" w:name="_Toc498176921"/>
+      <w:bookmarkStart w:id="20" w:name="_Toc498255155"/>
       <w:r>
         <w:rPr>
           <w:lang w:val="ru-RU"/>
         </w:rPr>
         <w:t>Источники информации</w:t>
       </w:r>
-      <w:bookmarkEnd w:id="18"/>
+      <w:bookmarkEnd w:id="19"/>
       <w:r>
         <w:rPr>
           <w:lang w:val="ru-RU"/>
         </w:rPr>
         <w:t>.</w:t>
       </w:r>
-      <w:bookmarkEnd w:id="19"/>
+      <w:bookmarkEnd w:id="20"/>
     </w:p>
     <w:p>
       <w:pPr>
@@ -5347,16 +5294,7 @@
           <w:sz w:val="24"/>
           <w:szCs w:val="24"/>
         </w:rPr>
-        <w:t xml:space="preserve"> вставка данных вручную</w:t>
-      </w:r>
-      <w:bookmarkStart w:id="20" w:name="_GoBack"/>
-      <w:bookmarkEnd w:id="20"/>
-      <w:r>
-        <w:rPr>
-          <w:sz w:val="24"/>
-          <w:szCs w:val="24"/>
-        </w:rPr>
-        <w:t>.</w:t>
+        <w:t xml:space="preserve"> вставка данных вручную.</w:t>
       </w:r>
     </w:p>
     <w:p>
@@ -5380,14 +5318,23 @@
           <w:lang w:val="ru-RU"/>
         </w:rPr>
       </w:pPr>
-      <w:bookmarkStart w:id="21" w:name="_Toc498179138"/>
-      <w:r>
-        <w:rPr>
-          <w:lang w:val="ru-RU"/>
-        </w:rPr>
-        <w:t xml:space="preserve">Схема </w:t>
-      </w:r>
-      <w:r>
+      <w:bookmarkStart w:id="21" w:name="_Toc498255156"/>
+      <w:r>
+        <w:rPr>
+          <w:lang w:val="ru-RU"/>
+        </w:rPr>
+        <w:t>Слой доступа к данным - с</w:t>
+      </w:r>
+      <w:r>
+        <w:rPr>
+          <w:lang w:val="ru-RU"/>
+        </w:rPr>
+        <w:t xml:space="preserve">хема </w:t>
+      </w:r>
+      <w:r>
+        <w:rPr>
+          <w:lang w:val="ru-RU"/>
+        </w:rPr>
         <w:t>“</w:t>
       </w:r>
       <w:r>
@@ -5397,6 +5344,9 @@
         <w:t>Звезда</w:t>
       </w:r>
       <w:r>
+        <w:rPr>
+          <w:lang w:val="ru-RU"/>
+        </w:rPr>
         <w:t>”</w:t>
       </w:r>
       <w:r>
@@ -5433,7 +5383,41 @@
           <w:szCs w:val="24"/>
           <w:lang w:val="ru-RU"/>
         </w:rPr>
-        <w:t xml:space="preserve">Все связи между </w:t>
+        <w:t xml:space="preserve">Все связи </w:t>
+      </w:r>
+      <w:r>
+        <w:rPr>
+          <w:sz w:val="24"/>
+          <w:szCs w:val="24"/>
+          <w:lang w:val="ru-RU"/>
+        </w:rPr>
+        <w:t xml:space="preserve">на </w:t>
+      </w:r>
+      <w:proofErr w:type="spellStart"/>
+      <w:r>
+        <w:rPr>
+          <w:sz w:val="24"/>
+          <w:szCs w:val="24"/>
+          <w:lang w:val="ru-RU"/>
+        </w:rPr>
+        <w:t>Access</w:t>
+      </w:r>
+      <w:proofErr w:type="spellEnd"/>
+      <w:r>
+        <w:rPr>
+          <w:sz w:val="24"/>
+          <w:szCs w:val="24"/>
+          <w:lang w:val="ru-RU"/>
+        </w:rPr>
+        <w:t xml:space="preserve"> layer </w:t>
+      </w:r>
+      <w:r>
+        <w:rPr>
+          <w:sz w:val="24"/>
+          <w:szCs w:val="24"/>
+          <w:lang w:val="ru-RU"/>
+        </w:rPr>
+        <w:t xml:space="preserve">между </w:t>
       </w:r>
       <w:r>
         <w:rPr>
@@ -5482,10 +5466,10 @@
           <w:lang w:val="ru-RU" w:eastAsia="ru-RU"/>
         </w:rPr>
         <w:drawing>
-          <wp:inline distT="0" distB="0" distL="0" distR="0" wp14:anchorId="3D1DA369" wp14:editId="3512D587">
-            <wp:extent cx="6106602" cy="3864334"/>
-            <wp:effectExtent l="0" t="0" r="8890" b="3175"/>
-            <wp:docPr id="3" name="Рисунок 3"/>
+          <wp:inline distT="0" distB="0" distL="0" distR="0" wp14:anchorId="3FC2AAA2" wp14:editId="2A18CFF6">
+            <wp:extent cx="6029960" cy="3088005"/>
+            <wp:effectExtent l="0" t="0" r="8890" b="0"/>
+            <wp:docPr id="2" name="Рисунок 2"/>
             <wp:cNvGraphicFramePr>
               <a:graphicFrameLocks xmlns:a="http://schemas.openxmlformats.org/drawingml/2006/main" noChangeAspect="1"/>
             </wp:cNvGraphicFramePr>
@@ -5514,7 +5498,7 @@
                   <pic:spPr bwMode="auto">
                     <a:xfrm>
                       <a:off x="0" y="0"/>
-                      <a:ext cx="6114377" cy="3869254"/>
+                      <a:ext cx="6029960" cy="3088005"/>
                     </a:xfrm>
                     <a:prstGeom prst="rect">
                       <a:avLst/>
@@ -5542,7 +5526,7 @@
         <w:keepNext w:val="0"/>
         <w:pageBreakBefore/>
       </w:pPr>
-      <w:bookmarkStart w:id="22" w:name="_Toc498179139"/>
+      <w:bookmarkStart w:id="22" w:name="_Toc498255157"/>
       <w:r>
         <w:lastRenderedPageBreak/>
         <w:t>Logical Scheme</w:t>
@@ -5553,7 +5537,7 @@
       <w:pPr>
         <w:pStyle w:val="1"/>
       </w:pPr>
-      <w:bookmarkStart w:id="23" w:name="_Toc498179140"/>
+      <w:bookmarkStart w:id="23" w:name="_Toc498255158"/>
       <w:r>
         <w:t>Data Flow</w:t>
       </w:r>
@@ -5563,7 +5547,7 @@
       <w:pPr>
         <w:pStyle w:val="1"/>
       </w:pPr>
-      <w:bookmarkStart w:id="24" w:name="_Toc498179141"/>
+      <w:bookmarkStart w:id="24" w:name="_Toc498255159"/>
       <w:r>
         <w:t>Fact Table Partitioning Strategy</w:t>
       </w:r>
@@ -5573,7 +5557,7 @@
       <w:pPr>
         <w:pStyle w:val="1"/>
       </w:pPr>
-      <w:bookmarkStart w:id="25" w:name="_Toc498179142"/>
+      <w:bookmarkStart w:id="25" w:name="_Toc498255160"/>
       <w:r>
         <w:t>Strategy of Parallel Load</w:t>
       </w:r>
@@ -5583,11 +5567,11 @@
       <w:pPr>
         <w:pStyle w:val="1"/>
       </w:pPr>
-      <w:bookmarkStart w:id="26" w:name="_Toc498179143"/>
+      <w:bookmarkStart w:id="26" w:name="_Toc498255161"/>
       <w:r>
         <w:t>Report Layouts</w:t>
       </w:r>
-      <w:bookmarkEnd w:id="9"/>
+      <w:bookmarkEnd w:id="10"/>
       <w:bookmarkEnd w:id="26"/>
     </w:p>
     <w:sectPr>
@@ -5749,7 +5733,7 @@
             <w:rPr>
               <w:noProof/>
             </w:rPr>
-            <w:t>6</w:t>
+            <w:t>2</w:t>
           </w:r>
           <w:r>
             <w:rPr>
@@ -5760,14 +5744,27 @@
           <w:r>
             <w:t>/</w:t>
           </w:r>
-          <w:fldSimple w:instr=" NUMPAGES ">
-            <w:r>
-              <w:rPr>
-                <w:noProof/>
-              </w:rPr>
-              <w:t>7</w:t>
-            </w:r>
-          </w:fldSimple>
+          <w:r>
+            <w:fldChar w:fldCharType="begin"/>
+          </w:r>
+          <w:r>
+            <w:instrText xml:space="preserve"> NUMPAGES </w:instrText>
+          </w:r>
+          <w:r>
+            <w:fldChar w:fldCharType="separate"/>
+          </w:r>
+          <w:r>
+            <w:rPr>
+              <w:noProof/>
+            </w:rPr>
+            <w:t>7</w:t>
+          </w:r>
+          <w:r>
+            <w:rPr>
+              <w:noProof/>
+            </w:rPr>
+            <w:fldChar w:fldCharType="end"/>
+          </w:r>
         </w:p>
       </w:tc>
     </w:tr>
@@ -5989,14 +5986,27 @@
           <w:r>
             <w:t>/</w:t>
           </w:r>
-          <w:fldSimple w:instr=" NUMPAGES ">
-            <w:r>
-              <w:rPr>
-                <w:noProof/>
-              </w:rPr>
-              <w:t>1</w:t>
-            </w:r>
-          </w:fldSimple>
+          <w:r>
+            <w:fldChar w:fldCharType="begin"/>
+          </w:r>
+          <w:r>
+            <w:instrText xml:space="preserve"> NUMPAGES </w:instrText>
+          </w:r>
+          <w:r>
+            <w:fldChar w:fldCharType="separate"/>
+          </w:r>
+          <w:r>
+            <w:rPr>
+              <w:noProof/>
+            </w:rPr>
+            <w:t>7</w:t>
+          </w:r>
+          <w:r>
+            <w:rPr>
+              <w:noProof/>
+            </w:rPr>
+            <w:fldChar w:fldCharType="end"/>
+          </w:r>
         </w:p>
       </w:tc>
     </w:tr>
@@ -6075,14 +6085,27 @@
             </w:rPr>
             <w:t xml:space="preserve"> </w:t>
           </w:r>
-          <w:fldSimple w:instr=" TITLE  \* MERGEFORMAT ">
-            <w:r>
-              <w:rPr>
-                <w:b/>
-              </w:rPr>
-              <w:t>Any Title</w:t>
-            </w:r>
-          </w:fldSimple>
+          <w:r>
+            <w:fldChar w:fldCharType="begin"/>
+          </w:r>
+          <w:r>
+            <w:instrText xml:space="preserve"> TITLE  \* MERGEFORMAT </w:instrText>
+          </w:r>
+          <w:r>
+            <w:fldChar w:fldCharType="separate"/>
+          </w:r>
+          <w:r>
+            <w:rPr>
+              <w:b/>
+            </w:rPr>
+            <w:t>Any Title</w:t>
+          </w:r>
+          <w:r>
+            <w:rPr>
+              <w:b/>
+            </w:rPr>
+            <w:fldChar w:fldCharType="end"/>
+          </w:r>
         </w:p>
       </w:tc>
       <w:tc>
@@ -6102,14 +6125,27 @@
               <w:b/>
             </w:rPr>
           </w:pPr>
-          <w:fldSimple w:instr=" DOCPROPERTY  Classification  \* MERGEFORMAT ">
-            <w:r>
-              <w:rPr>
-                <w:b/>
-              </w:rPr>
-              <w:t>Confidential</w:t>
-            </w:r>
-          </w:fldSimple>
+          <w:r>
+            <w:fldChar w:fldCharType="begin"/>
+          </w:r>
+          <w:r>
+            <w:instrText xml:space="preserve"> DOCPROPERTY  Classification  \* MERGEFORMAT </w:instrText>
+          </w:r>
+          <w:r>
+            <w:fldChar w:fldCharType="separate"/>
+          </w:r>
+          <w:r>
+            <w:rPr>
+              <w:b/>
+            </w:rPr>
+            <w:t>Confidential</w:t>
+          </w:r>
+          <w:r>
+            <w:rPr>
+              <w:b/>
+            </w:rPr>
+            <w:fldChar w:fldCharType="end"/>
+          </w:r>
         </w:p>
       </w:tc>
     </w:tr>
@@ -6214,7 +6250,7 @@
               <w:sz w:val="16"/>
               <w:szCs w:val="16"/>
             </w:rPr>
-            <w:t>11-Nov-2017 15:57</w:t>
+            <w:t>12-Nov-2017 12:48</w:t>
           </w:r>
           <w:r>
             <w:rPr>
@@ -6286,17 +6322,27 @@
             </w:rPr>
             <w:t xml:space="preserve"> </w:t>
           </w:r>
-          <w:fldSimple w:instr=" TITLE  \* MERGEFORMAT ">
-            <w:r>
-              <w:rPr>
-                <w:b/>
-              </w:rPr>
-              <w:t xml:space="preserve">MTN.BI.07 </w:t>
-            </w:r>
-            <w:r>
-              <w:t>Oracle Relational Structures</w:t>
-            </w:r>
-          </w:fldSimple>
+          <w:r>
+            <w:fldChar w:fldCharType="begin"/>
+          </w:r>
+          <w:r>
+            <w:instrText xml:space="preserve"> TITLE  \* MERGEFORMAT </w:instrText>
+          </w:r>
+          <w:r>
+            <w:fldChar w:fldCharType="separate"/>
+          </w:r>
+          <w:r>
+            <w:rPr>
+              <w:b/>
+            </w:rPr>
+            <w:t xml:space="preserve">MTN.BI.07 </w:t>
+          </w:r>
+          <w:r>
+            <w:t>Oracle Relational Structures</w:t>
+          </w:r>
+          <w:r>
+            <w:fldChar w:fldCharType="end"/>
+          </w:r>
         </w:p>
       </w:tc>
       <w:tc>
@@ -6316,14 +6362,27 @@
               <w:b/>
             </w:rPr>
           </w:pPr>
-          <w:fldSimple w:instr=" DOCPROPERTY  Classification  \* MERGEFORMAT ">
-            <w:r>
-              <w:rPr>
-                <w:b/>
-              </w:rPr>
-              <w:t>Confidential</w:t>
-            </w:r>
-          </w:fldSimple>
+          <w:r>
+            <w:fldChar w:fldCharType="begin"/>
+          </w:r>
+          <w:r>
+            <w:instrText xml:space="preserve"> DOCPROPERTY  Classification  \* MERGEFORMAT </w:instrText>
+          </w:r>
+          <w:r>
+            <w:fldChar w:fldCharType="separate"/>
+          </w:r>
+          <w:r>
+            <w:rPr>
+              <w:b/>
+            </w:rPr>
+            <w:t>Confidential</w:t>
+          </w:r>
+          <w:r>
+            <w:rPr>
+              <w:b/>
+            </w:rPr>
+            <w:fldChar w:fldCharType="end"/>
+          </w:r>
         </w:p>
       </w:tc>
     </w:tr>
@@ -6428,7 +6487,7 @@
               <w:sz w:val="16"/>
               <w:szCs w:val="16"/>
             </w:rPr>
-            <w:t>11-Nov-2017 15:57</w:t>
+            <w:t>11-Nov-2017 16:03</w:t>
           </w:r>
           <w:r>
             <w:rPr>

</xml_diff>